<commit_message>
Modified System Test docx.
</commit_message>
<xml_diff>
--- a/spec/System Test.docx
+++ b/spec/System Test.docx
@@ -15,7 +15,7 @@
         <w:pStyle w:val="ListParagraph"/>
         <w:numPr>
           <w:ilvl w:val="0"/>
-          <w:numId w:val="1"/>
+          <w:numId w:val="2"/>
         </w:numPr>
       </w:pPr>
       <w:r>
@@ -25,6 +25,10 @@
     <w:p>
       <w:pPr>
         <w:pStyle w:val="ListParagraph"/>
+        <w:numPr>
+          <w:ilvl w:val="1"/>
+          <w:numId w:val="7"/>
+        </w:numPr>
       </w:pPr>
       <w:r>
         <w:t>Open the executable file.</w:t>
@@ -33,301 +37,356 @@
     <w:p>
       <w:pPr>
         <w:pStyle w:val="ListParagraph"/>
-      </w:pPr>
-      <w:r>
-        <w:t>After the game begins, click “P</w:t>
-      </w:r>
-      <w:r>
-        <w:t>lay</w:t>
-      </w:r>
-      <w:r>
-        <w:t>”</w:t>
-      </w:r>
-      <w:r>
-        <w:t>.</w:t>
-      </w:r>
-    </w:p>
-    <w:p>
-      <w:pPr>
-        <w:pStyle w:val="ListParagraph"/>
-        <w:numPr>
-          <w:ilvl w:val="0"/>
-          <w:numId w:val="1"/>
-        </w:numPr>
-      </w:pPr>
-      <w:r>
-        <w:t>Test if the Player is movable.</w:t>
-      </w:r>
-    </w:p>
-    <w:p>
-      <w:pPr>
-        <w:pStyle w:val="ListParagraph"/>
-      </w:pPr>
-      <w:r>
-        <w:t>Move up, right, down and left.</w:t>
-      </w:r>
-    </w:p>
-    <w:p>
-      <w:pPr>
-        <w:pStyle w:val="ListParagraph"/>
-        <w:numPr>
-          <w:ilvl w:val="0"/>
-          <w:numId w:val="1"/>
-        </w:numPr>
-      </w:pPr>
-      <w:r>
-        <w:t>Test if objects in the game are activate-able.</w:t>
-      </w:r>
-    </w:p>
-    <w:p>
-      <w:pPr>
-        <w:pStyle w:val="ListParagraph"/>
-      </w:pPr>
-      <w:r>
-        <w:t xml:space="preserve">Light torch on and </w:t>
-      </w:r>
-      <w:r>
-        <w:t>off</w:t>
-      </w:r>
-      <w:r>
-        <w:t>.</w:t>
-      </w:r>
-    </w:p>
-    <w:p>
-      <w:pPr>
-        <w:pStyle w:val="ListParagraph"/>
-      </w:pPr>
-      <w:r>
-        <w:tab/>
-        <w:t>Expected outcome:</w:t>
-      </w:r>
-      <w:r>
-        <w:t xml:space="preserve"> Turning the torch on will produce light.</w:t>
-      </w:r>
-    </w:p>
-    <w:p>
-      <w:pPr>
-        <w:pStyle w:val="ListParagraph"/>
-      </w:pPr>
-      <w:r>
-        <w:t>Pick up a key.</w:t>
-      </w:r>
-    </w:p>
-    <w:p>
-      <w:pPr>
-        <w:pStyle w:val="ListParagraph"/>
-        <w:ind w:firstLine="720"/>
-      </w:pPr>
-      <w:r>
-        <w:t>Expected outcome:</w:t>
-      </w:r>
-      <w:r>
-        <w:t xml:space="preserve"> Add the key the a list of the player inventory</w:t>
-      </w:r>
-    </w:p>
-    <w:p>
-      <w:pPr>
-        <w:pStyle w:val="ListParagraph"/>
-      </w:pPr>
-      <w:r>
-        <w:t>Pick up a soul.</w:t>
-      </w:r>
-      <w:r>
-        <w:t xml:space="preserve"> </w:t>
-      </w:r>
-    </w:p>
-    <w:p>
-      <w:pPr>
-        <w:pStyle w:val="ListParagraph"/>
-      </w:pPr>
-      <w:r>
-        <w:tab/>
-      </w:r>
-      <w:r>
-        <w:t>Expected outcome:</w:t>
-      </w:r>
-      <w:r>
-        <w:t xml:space="preserve"> Add the soul to the player inventory</w:t>
-      </w:r>
-    </w:p>
-    <w:p>
-      <w:pPr>
-        <w:pStyle w:val="ListParagraph"/>
-      </w:pPr>
-      <w:r>
-        <w:t>Open a door.</w:t>
-      </w:r>
-    </w:p>
-    <w:p>
-      <w:pPr>
-        <w:pStyle w:val="ListParagraph"/>
-      </w:pPr>
-      <w:r>
-        <w:tab/>
-      </w:r>
-      <w:r>
-        <w:t>Expected outcome:</w:t>
-      </w:r>
-      <w:r>
-        <w:t xml:space="preserve"> Doors open and move to the next stage.</w:t>
-      </w:r>
-    </w:p>
-    <w:p>
-      <w:pPr>
-        <w:pStyle w:val="ListParagraph"/>
-        <w:numPr>
-          <w:ilvl w:val="0"/>
-          <w:numId w:val="1"/>
-        </w:numPr>
-      </w:pPr>
-      <w:r>
-        <w:t>Attack an enemy</w:t>
-      </w:r>
-      <w:r>
-        <w:t>.</w:t>
-      </w:r>
-    </w:p>
-    <w:p>
-      <w:pPr>
-        <w:pStyle w:val="ListParagraph"/>
-        <w:ind w:left="1440"/>
-      </w:pPr>
-      <w:r>
-        <w:t>Expected outcome:</w:t>
-      </w:r>
-      <w:r>
-        <w:t xml:space="preserve"> Enemy health decrease and enemy get destroyed</w:t>
-      </w:r>
-    </w:p>
-    <w:p>
-      <w:pPr>
-        <w:pStyle w:val="ListParagraph"/>
-        <w:numPr>
-          <w:ilvl w:val="0"/>
-          <w:numId w:val="1"/>
-        </w:numPr>
-      </w:pPr>
-      <w:r>
-        <w:t>Collide with the wall</w:t>
-      </w:r>
-      <w:r>
-        <w:t>.</w:t>
-      </w:r>
-    </w:p>
-    <w:p>
-      <w:pPr>
-        <w:pStyle w:val="ListParagraph"/>
-        <w:ind w:left="1440"/>
-      </w:pPr>
-      <w:r>
-        <w:t>Expected outcome:</w:t>
-      </w:r>
-      <w:r>
-        <w:t xml:space="preserve"> stop moving in the direction of the wall</w:t>
-      </w:r>
-    </w:p>
-    <w:p>
-      <w:pPr>
-        <w:pStyle w:val="ListParagraph"/>
-        <w:numPr>
-          <w:ilvl w:val="0"/>
-          <w:numId w:val="1"/>
-        </w:numPr>
-      </w:pPr>
-      <w:r>
-        <w:t>Active a trap</w:t>
-      </w:r>
-      <w:r>
-        <w:t>.</w:t>
-      </w:r>
-    </w:p>
-    <w:p>
-      <w:pPr>
-        <w:pStyle w:val="ListParagraph"/>
-        <w:ind w:left="1440"/>
-      </w:pPr>
-      <w:r>
-        <w:t>Expected outcome:</w:t>
-      </w:r>
-      <w:r>
-        <w:t xml:space="preserve"> Health decrease</w:t>
-      </w:r>
-    </w:p>
-    <w:p>
-      <w:pPr>
-        <w:pStyle w:val="ListParagraph"/>
-        <w:numPr>
-          <w:ilvl w:val="0"/>
-          <w:numId w:val="1"/>
-        </w:numPr>
-      </w:pPr>
-      <w:r>
-        <w:t>Advance the player to next level</w:t>
-      </w:r>
-      <w:r>
-        <w:t>.</w:t>
-      </w:r>
-    </w:p>
-    <w:p>
-      <w:pPr>
-        <w:pStyle w:val="ListParagraph"/>
-        <w:ind w:left="1440"/>
-      </w:pPr>
-      <w:r>
-        <w:t>Expected outcome:</w:t>
-      </w:r>
-    </w:p>
-    <w:p>
-      <w:pPr>
-        <w:pStyle w:val="ListParagraph"/>
-        <w:numPr>
-          <w:ilvl w:val="0"/>
-          <w:numId w:val="1"/>
-        </w:numPr>
-      </w:pPr>
-      <w:r>
-        <w:t>Kill the player</w:t>
-      </w:r>
-      <w:r>
-        <w:t>.</w:t>
-      </w:r>
-    </w:p>
-    <w:p>
-      <w:pPr>
-        <w:pStyle w:val="ListParagraph"/>
-        <w:ind w:left="1440"/>
-      </w:pPr>
-      <w:r>
-        <w:t>Expected outcome:</w:t>
-      </w:r>
-      <w:r>
-        <w:t xml:space="preserve"> Game ends</w:t>
-      </w:r>
-    </w:p>
-    <w:p>
-      <w:pPr>
-        <w:pStyle w:val="ListParagraph"/>
-        <w:numPr>
-          <w:ilvl w:val="0"/>
-          <w:numId w:val="1"/>
-        </w:numPr>
-      </w:pPr>
-      <w:r>
-        <w:t>Test the “Help” menu</w:t>
-      </w:r>
-      <w:r>
-        <w:t>.</w:t>
+        <w:numPr>
+          <w:ilvl w:val="1"/>
+          <w:numId w:val="7"/>
+        </w:numPr>
+      </w:pPr>
+      <w:r>
+        <w:t>After the game begins, click “</w:t>
+      </w:r>
+      <w:r>
+        <w:t>Start</w:t>
       </w:r>
       <w:bookmarkStart w:id="0" w:name="_GoBack"/>
       <w:bookmarkEnd w:id="0"/>
+      <w:r>
+        <w:t>”</w:t>
+      </w:r>
+      <w:r>
+        <w:t>.</w:t>
+      </w:r>
     </w:p>
     <w:p>
       <w:pPr>
         <w:pStyle w:val="ListParagraph"/>
         <w:numPr>
           <w:ilvl w:val="0"/>
-          <w:numId w:val="1"/>
-        </w:numPr>
+          <w:numId w:val="2"/>
+        </w:numPr>
+      </w:pPr>
+      <w:r>
+        <w:t>Test if the Player is movable.</w:t>
+      </w:r>
+    </w:p>
+    <w:p>
+      <w:pPr>
+        <w:pStyle w:val="ListParagraph"/>
+        <w:numPr>
+          <w:ilvl w:val="1"/>
+          <w:numId w:val="2"/>
+        </w:numPr>
+      </w:pPr>
+      <w:r>
+        <w:t>Move up, right, down and left.</w:t>
+      </w:r>
+    </w:p>
+    <w:p>
+      <w:pPr>
+        <w:pStyle w:val="ListParagraph"/>
+        <w:numPr>
+          <w:ilvl w:val="0"/>
+          <w:numId w:val="2"/>
+        </w:numPr>
+      </w:pPr>
+      <w:r>
+        <w:t>Test if objects in the game are activate-able.</w:t>
+      </w:r>
+    </w:p>
+    <w:p>
+      <w:pPr>
+        <w:pStyle w:val="ListParagraph"/>
+        <w:numPr>
+          <w:ilvl w:val="1"/>
+          <w:numId w:val="9"/>
+        </w:numPr>
+      </w:pPr>
+      <w:r>
+        <w:t>Walk to the light or torch object, turn it</w:t>
+      </w:r>
+      <w:r>
+        <w:t xml:space="preserve"> on and </w:t>
+      </w:r>
+      <w:r>
+        <w:t>off</w:t>
+      </w:r>
+      <w:r>
+        <w:t xml:space="preserve"> by pressing “space-key”</w:t>
+      </w:r>
+      <w:r>
+        <w:t>.</w:t>
+      </w:r>
+    </w:p>
+    <w:p>
+      <w:pPr>
+        <w:pStyle w:val="ListParagraph"/>
+        <w:numPr>
+          <w:ilvl w:val="2"/>
+          <w:numId w:val="3"/>
+        </w:numPr>
+      </w:pPr>
+      <w:r>
+        <w:t>Expected outcome:</w:t>
+      </w:r>
+      <w:r>
+        <w:t xml:space="preserve"> Turning the torch on will produce light.</w:t>
+      </w:r>
+    </w:p>
+    <w:p>
+      <w:pPr>
+        <w:pStyle w:val="ListParagraph"/>
+        <w:numPr>
+          <w:ilvl w:val="1"/>
+          <w:numId w:val="9"/>
+        </w:numPr>
+      </w:pPr>
+      <w:r>
+        <w:t>Pick up a key.</w:t>
+      </w:r>
+    </w:p>
+    <w:p>
+      <w:pPr>
+        <w:pStyle w:val="ListParagraph"/>
+        <w:numPr>
+          <w:ilvl w:val="2"/>
+          <w:numId w:val="4"/>
+        </w:numPr>
+      </w:pPr>
+      <w:r>
+        <w:t>Expected outcome:</w:t>
+      </w:r>
+      <w:r>
+        <w:t xml:space="preserve"> Add the key </w:t>
+      </w:r>
+      <w:r>
+        <w:t>to the</w:t>
+      </w:r>
+      <w:r>
+        <w:t xml:space="preserve"> list of the player inventory</w:t>
+      </w:r>
+      <w:r>
+        <w:t>.</w:t>
+      </w:r>
+    </w:p>
+    <w:p>
+      <w:pPr>
+        <w:pStyle w:val="ListParagraph"/>
+        <w:numPr>
+          <w:ilvl w:val="1"/>
+          <w:numId w:val="9"/>
+        </w:numPr>
+      </w:pPr>
+      <w:r>
+        <w:t>Pick up a soul.</w:t>
+      </w:r>
+      <w:r>
+        <w:t xml:space="preserve"> </w:t>
+      </w:r>
+    </w:p>
+    <w:p>
+      <w:pPr>
+        <w:pStyle w:val="ListParagraph"/>
+        <w:numPr>
+          <w:ilvl w:val="2"/>
+          <w:numId w:val="5"/>
+        </w:numPr>
+      </w:pPr>
+      <w:r>
+        <w:t>Expected outcome: Add the soul to the player inventory</w:t>
+      </w:r>
+      <w:r>
+        <w:t>.</w:t>
+      </w:r>
+    </w:p>
+    <w:p>
+      <w:pPr>
+        <w:pStyle w:val="ListParagraph"/>
+        <w:numPr>
+          <w:ilvl w:val="1"/>
+          <w:numId w:val="9"/>
+        </w:numPr>
+      </w:pPr>
+      <w:r>
+        <w:t>Open a door.</w:t>
+      </w:r>
+    </w:p>
+    <w:p>
+      <w:pPr>
+        <w:pStyle w:val="ListParagraph"/>
+        <w:numPr>
+          <w:ilvl w:val="2"/>
+          <w:numId w:val="5"/>
+        </w:numPr>
+      </w:pPr>
+      <w:r>
+        <w:t>Expected outcome: Doors open and move to the next stage.</w:t>
+      </w:r>
+    </w:p>
+    <w:p>
+      <w:pPr>
+        <w:pStyle w:val="ListParagraph"/>
+        <w:numPr>
+          <w:ilvl w:val="0"/>
+          <w:numId w:val="2"/>
+        </w:numPr>
+      </w:pPr>
+      <w:r>
+        <w:t>Attack an enemy</w:t>
+      </w:r>
+      <w:r>
+        <w:t>.</w:t>
+      </w:r>
+    </w:p>
+    <w:p>
+      <w:pPr>
+        <w:pStyle w:val="ListParagraph"/>
+        <w:numPr>
+          <w:ilvl w:val="0"/>
+          <w:numId w:val="6"/>
+        </w:numPr>
+      </w:pPr>
+      <w:r>
+        <w:t>Expected outcome: Enemy health decrease and enemy get destroyed</w:t>
+      </w:r>
+      <w:r>
+        <w:t>.</w:t>
+      </w:r>
+    </w:p>
+    <w:p>
+      <w:pPr>
+        <w:pStyle w:val="ListParagraph"/>
+        <w:numPr>
+          <w:ilvl w:val="0"/>
+          <w:numId w:val="2"/>
+        </w:numPr>
+      </w:pPr>
+      <w:r>
+        <w:t>Collide with the wall</w:t>
+      </w:r>
+      <w:r>
+        <w:t>.</w:t>
+      </w:r>
+    </w:p>
+    <w:p>
+      <w:pPr>
+        <w:pStyle w:val="ListParagraph"/>
+        <w:numPr>
+          <w:ilvl w:val="0"/>
+          <w:numId w:val="6"/>
+        </w:numPr>
+      </w:pPr>
+      <w:r>
+        <w:t>Expected outcome: stop moving in the direction of the wall</w:t>
+      </w:r>
+    </w:p>
+    <w:p>
+      <w:pPr>
+        <w:pStyle w:val="ListParagraph"/>
+        <w:numPr>
+          <w:ilvl w:val="0"/>
+          <w:numId w:val="2"/>
+        </w:numPr>
+      </w:pPr>
+      <w:r>
+        <w:t>Active a trap</w:t>
+      </w:r>
+      <w:r>
+        <w:t>.</w:t>
+      </w:r>
+    </w:p>
+    <w:p>
+      <w:pPr>
+        <w:pStyle w:val="ListParagraph"/>
+        <w:numPr>
+          <w:ilvl w:val="0"/>
+          <w:numId w:val="6"/>
+        </w:numPr>
+      </w:pPr>
+      <w:r>
+        <w:t>Expected outcome: Health decrease</w:t>
+      </w:r>
+      <w:r>
+        <w:t>d.</w:t>
+      </w:r>
+    </w:p>
+    <w:p>
+      <w:pPr>
+        <w:pStyle w:val="ListParagraph"/>
+        <w:numPr>
+          <w:ilvl w:val="0"/>
+          <w:numId w:val="2"/>
+        </w:numPr>
+      </w:pPr>
+      <w:r>
+        <w:t>Advance the player to next level</w:t>
+      </w:r>
+      <w:r>
+        <w:t>.</w:t>
+      </w:r>
+    </w:p>
+    <w:p>
+      <w:pPr>
+        <w:pStyle w:val="ListParagraph"/>
+        <w:numPr>
+          <w:ilvl w:val="0"/>
+          <w:numId w:val="6"/>
+        </w:numPr>
+      </w:pPr>
+      <w:r>
+        <w:t>Expected outcome:</w:t>
+      </w:r>
+      <w:r>
+        <w:t xml:space="preserve"> The next level of game is loaded. </w:t>
+      </w:r>
+    </w:p>
+    <w:p>
+      <w:pPr>
+        <w:pStyle w:val="ListParagraph"/>
+        <w:numPr>
+          <w:ilvl w:val="0"/>
+          <w:numId w:val="2"/>
+        </w:numPr>
+      </w:pPr>
+      <w:r>
+        <w:t>Kill the player</w:t>
+      </w:r>
+      <w:r>
+        <w:t>.</w:t>
+      </w:r>
+    </w:p>
+    <w:p>
+      <w:pPr>
+        <w:pStyle w:val="ListParagraph"/>
+        <w:numPr>
+          <w:ilvl w:val="0"/>
+          <w:numId w:val="6"/>
+        </w:numPr>
+      </w:pPr>
+      <w:r>
+        <w:t>Expected outcome: Game ends</w:t>
+      </w:r>
+      <w:r>
+        <w:t>.</w:t>
+      </w:r>
+    </w:p>
+    <w:p>
+      <w:pPr>
+        <w:pStyle w:val="ListParagraph"/>
+        <w:numPr>
+          <w:ilvl w:val="0"/>
+          <w:numId w:val="2"/>
+        </w:numPr>
+      </w:pPr>
+      <w:r>
+        <w:t>Test the “Help” menu</w:t>
+      </w:r>
+      <w:r>
+        <w:t>.</w:t>
+      </w:r>
+    </w:p>
+    <w:p>
+      <w:pPr>
+        <w:ind w:left="360"/>
       </w:pPr>
     </w:p>
     <w:sectPr>
@@ -343,6 +402,270 @@
 <file path=word/numbering.xml><?xml version="1.0" encoding="utf-8"?>
 <w:numbering xmlns:wpc="http://schemas.microsoft.com/office/word/2010/wordprocessingCanvas" xmlns:mc="http://schemas.openxmlformats.org/markup-compatibility/2006" xmlns:o="urn:schemas-microsoft-com:office:office" xmlns:r="http://schemas.openxmlformats.org/officeDocument/2006/relationships" xmlns:m="http://schemas.openxmlformats.org/officeDocument/2006/math" xmlns:v="urn:schemas-microsoft-com:vml" xmlns:wp14="http://schemas.microsoft.com/office/word/2010/wordprocessingDrawing" xmlns:wp="http://schemas.openxmlformats.org/drawingml/2006/wordprocessingDrawing" xmlns:w10="urn:schemas-microsoft-com:office:word" xmlns:w="http://schemas.openxmlformats.org/wordprocessingml/2006/main" xmlns:w14="http://schemas.microsoft.com/office/word/2010/wordml" xmlns:wpg="http://schemas.microsoft.com/office/word/2010/wordprocessingGroup" xmlns:wpi="http://schemas.microsoft.com/office/word/2010/wordprocessingInk" xmlns:wne="http://schemas.microsoft.com/office/word/2006/wordml" xmlns:wps="http://schemas.microsoft.com/office/word/2010/wordprocessingShape" mc:Ignorable="w14 wp14">
   <w:abstractNum w:abstractNumId="0">
+    <w:nsid w:val="024E1B4D"/>
+    <w:multiLevelType w:val="hybridMultilevel"/>
+    <w:tmpl w:val="3D7C22BA"/>
+    <w:lvl w:ilvl="0" w:tplc="0409000F">
+      <w:start w:val="1"/>
+      <w:numFmt w:val="decimal"/>
+      <w:lvlText w:val="%1."/>
+      <w:lvlJc w:val="left"/>
+      <w:pPr>
+        <w:ind w:left="720" w:hanging="360"/>
+      </w:pPr>
+    </w:lvl>
+    <w:lvl w:ilvl="1" w:tplc="04090019">
+      <w:start w:val="1"/>
+      <w:numFmt w:val="lowerLetter"/>
+      <w:lvlText w:val="%2."/>
+      <w:lvlJc w:val="left"/>
+      <w:pPr>
+        <w:ind w:left="1440" w:hanging="360"/>
+      </w:pPr>
+    </w:lvl>
+    <w:lvl w:ilvl="2" w:tplc="0409001B">
+      <w:start w:val="1"/>
+      <w:numFmt w:val="lowerRoman"/>
+      <w:lvlText w:val="%3."/>
+      <w:lvlJc w:val="right"/>
+      <w:pPr>
+        <w:ind w:left="2160" w:hanging="180"/>
+      </w:pPr>
+    </w:lvl>
+    <w:lvl w:ilvl="3" w:tplc="0409000F" w:tentative="1">
+      <w:start w:val="1"/>
+      <w:numFmt w:val="decimal"/>
+      <w:lvlText w:val="%4."/>
+      <w:lvlJc w:val="left"/>
+      <w:pPr>
+        <w:ind w:left="2880" w:hanging="360"/>
+      </w:pPr>
+    </w:lvl>
+    <w:lvl w:ilvl="4" w:tplc="04090019" w:tentative="1">
+      <w:start w:val="1"/>
+      <w:numFmt w:val="lowerLetter"/>
+      <w:lvlText w:val="%5."/>
+      <w:lvlJc w:val="left"/>
+      <w:pPr>
+        <w:ind w:left="3600" w:hanging="360"/>
+      </w:pPr>
+    </w:lvl>
+    <w:lvl w:ilvl="5" w:tplc="0409001B" w:tentative="1">
+      <w:start w:val="1"/>
+      <w:numFmt w:val="lowerRoman"/>
+      <w:lvlText w:val="%6."/>
+      <w:lvlJc w:val="right"/>
+      <w:pPr>
+        <w:ind w:left="4320" w:hanging="180"/>
+      </w:pPr>
+    </w:lvl>
+    <w:lvl w:ilvl="6" w:tplc="0409000F" w:tentative="1">
+      <w:start w:val="1"/>
+      <w:numFmt w:val="decimal"/>
+      <w:lvlText w:val="%7."/>
+      <w:lvlJc w:val="left"/>
+      <w:pPr>
+        <w:ind w:left="5040" w:hanging="360"/>
+      </w:pPr>
+    </w:lvl>
+    <w:lvl w:ilvl="7" w:tplc="04090019" w:tentative="1">
+      <w:start w:val="1"/>
+      <w:numFmt w:val="lowerLetter"/>
+      <w:lvlText w:val="%8."/>
+      <w:lvlJc w:val="left"/>
+      <w:pPr>
+        <w:ind w:left="5760" w:hanging="360"/>
+      </w:pPr>
+    </w:lvl>
+    <w:lvl w:ilvl="8" w:tplc="0409001B" w:tentative="1">
+      <w:start w:val="1"/>
+      <w:numFmt w:val="lowerRoman"/>
+      <w:lvlText w:val="%9."/>
+      <w:lvlJc w:val="right"/>
+      <w:pPr>
+        <w:ind w:left="6480" w:hanging="180"/>
+      </w:pPr>
+    </w:lvl>
+  </w:abstractNum>
+  <w:abstractNum w:abstractNumId="1">
+    <w:nsid w:val="045427F0"/>
+    <w:multiLevelType w:val="hybridMultilevel"/>
+    <w:tmpl w:val="B99AC336"/>
+    <w:lvl w:ilvl="0" w:tplc="0409000F">
+      <w:start w:val="1"/>
+      <w:numFmt w:val="decimal"/>
+      <w:lvlText w:val="%1."/>
+      <w:lvlJc w:val="left"/>
+      <w:pPr>
+        <w:ind w:left="720" w:hanging="360"/>
+      </w:pPr>
+    </w:lvl>
+    <w:lvl w:ilvl="1" w:tplc="04090019">
+      <w:start w:val="1"/>
+      <w:numFmt w:val="lowerLetter"/>
+      <w:lvlText w:val="%2."/>
+      <w:lvlJc w:val="left"/>
+      <w:pPr>
+        <w:ind w:left="1440" w:hanging="360"/>
+      </w:pPr>
+    </w:lvl>
+    <w:lvl w:ilvl="2" w:tplc="04090001">
+      <w:start w:val="1"/>
+      <w:numFmt w:val="bullet"/>
+      <w:lvlText w:val=""/>
+      <w:lvlJc w:val="left"/>
+      <w:pPr>
+        <w:ind w:left="2160" w:hanging="180"/>
+      </w:pPr>
+      <w:rPr>
+        <w:rFonts w:ascii="Symbol" w:hAnsi="Symbol" w:hint="default"/>
+      </w:rPr>
+    </w:lvl>
+    <w:lvl w:ilvl="3" w:tplc="0409000F" w:tentative="1">
+      <w:start w:val="1"/>
+      <w:numFmt w:val="decimal"/>
+      <w:lvlText w:val="%4."/>
+      <w:lvlJc w:val="left"/>
+      <w:pPr>
+        <w:ind w:left="2880" w:hanging="360"/>
+      </w:pPr>
+    </w:lvl>
+    <w:lvl w:ilvl="4" w:tplc="04090019" w:tentative="1">
+      <w:start w:val="1"/>
+      <w:numFmt w:val="lowerLetter"/>
+      <w:lvlText w:val="%5."/>
+      <w:lvlJc w:val="left"/>
+      <w:pPr>
+        <w:ind w:left="3600" w:hanging="360"/>
+      </w:pPr>
+    </w:lvl>
+    <w:lvl w:ilvl="5" w:tplc="0409001B" w:tentative="1">
+      <w:start w:val="1"/>
+      <w:numFmt w:val="lowerRoman"/>
+      <w:lvlText w:val="%6."/>
+      <w:lvlJc w:val="right"/>
+      <w:pPr>
+        <w:ind w:left="4320" w:hanging="180"/>
+      </w:pPr>
+    </w:lvl>
+    <w:lvl w:ilvl="6" w:tplc="0409000F" w:tentative="1">
+      <w:start w:val="1"/>
+      <w:numFmt w:val="decimal"/>
+      <w:lvlText w:val="%7."/>
+      <w:lvlJc w:val="left"/>
+      <w:pPr>
+        <w:ind w:left="5040" w:hanging="360"/>
+      </w:pPr>
+    </w:lvl>
+    <w:lvl w:ilvl="7" w:tplc="04090019" w:tentative="1">
+      <w:start w:val="1"/>
+      <w:numFmt w:val="lowerLetter"/>
+      <w:lvlText w:val="%8."/>
+      <w:lvlJc w:val="left"/>
+      <w:pPr>
+        <w:ind w:left="5760" w:hanging="360"/>
+      </w:pPr>
+    </w:lvl>
+    <w:lvl w:ilvl="8" w:tplc="0409001B" w:tentative="1">
+      <w:start w:val="1"/>
+      <w:numFmt w:val="lowerRoman"/>
+      <w:lvlText w:val="%9."/>
+      <w:lvlJc w:val="right"/>
+      <w:pPr>
+        <w:ind w:left="6480" w:hanging="180"/>
+      </w:pPr>
+    </w:lvl>
+  </w:abstractNum>
+  <w:abstractNum w:abstractNumId="2">
+    <w:nsid w:val="06A80EFD"/>
+    <w:multiLevelType w:val="hybridMultilevel"/>
+    <w:tmpl w:val="504CFC0C"/>
+    <w:lvl w:ilvl="0" w:tplc="0409000F">
+      <w:start w:val="1"/>
+      <w:numFmt w:val="decimal"/>
+      <w:lvlText w:val="%1."/>
+      <w:lvlJc w:val="left"/>
+      <w:pPr>
+        <w:ind w:left="720" w:hanging="360"/>
+      </w:pPr>
+    </w:lvl>
+    <w:lvl w:ilvl="1" w:tplc="04090019">
+      <w:start w:val="1"/>
+      <w:numFmt w:val="lowerLetter"/>
+      <w:lvlText w:val="%2."/>
+      <w:lvlJc w:val="left"/>
+      <w:pPr>
+        <w:ind w:left="1440" w:hanging="360"/>
+      </w:pPr>
+    </w:lvl>
+    <w:lvl w:ilvl="2" w:tplc="04090001">
+      <w:start w:val="1"/>
+      <w:numFmt w:val="bullet"/>
+      <w:lvlText w:val=""/>
+      <w:lvlJc w:val="left"/>
+      <w:pPr>
+        <w:ind w:left="2160" w:hanging="180"/>
+      </w:pPr>
+      <w:rPr>
+        <w:rFonts w:ascii="Symbol" w:hAnsi="Symbol" w:hint="default"/>
+      </w:rPr>
+    </w:lvl>
+    <w:lvl w:ilvl="3" w:tplc="0409000F" w:tentative="1">
+      <w:start w:val="1"/>
+      <w:numFmt w:val="decimal"/>
+      <w:lvlText w:val="%4."/>
+      <w:lvlJc w:val="left"/>
+      <w:pPr>
+        <w:ind w:left="2880" w:hanging="360"/>
+      </w:pPr>
+    </w:lvl>
+    <w:lvl w:ilvl="4" w:tplc="04090019" w:tentative="1">
+      <w:start w:val="1"/>
+      <w:numFmt w:val="lowerLetter"/>
+      <w:lvlText w:val="%5."/>
+      <w:lvlJc w:val="left"/>
+      <w:pPr>
+        <w:ind w:left="3600" w:hanging="360"/>
+      </w:pPr>
+    </w:lvl>
+    <w:lvl w:ilvl="5" w:tplc="0409001B" w:tentative="1">
+      <w:start w:val="1"/>
+      <w:numFmt w:val="lowerRoman"/>
+      <w:lvlText w:val="%6."/>
+      <w:lvlJc w:val="right"/>
+      <w:pPr>
+        <w:ind w:left="4320" w:hanging="180"/>
+      </w:pPr>
+    </w:lvl>
+    <w:lvl w:ilvl="6" w:tplc="0409000F" w:tentative="1">
+      <w:start w:val="1"/>
+      <w:numFmt w:val="decimal"/>
+      <w:lvlText w:val="%7."/>
+      <w:lvlJc w:val="left"/>
+      <w:pPr>
+        <w:ind w:left="5040" w:hanging="360"/>
+      </w:pPr>
+    </w:lvl>
+    <w:lvl w:ilvl="7" w:tplc="04090019" w:tentative="1">
+      <w:start w:val="1"/>
+      <w:numFmt w:val="lowerLetter"/>
+      <w:lvlText w:val="%8."/>
+      <w:lvlJc w:val="left"/>
+      <w:pPr>
+        <w:ind w:left="5760" w:hanging="360"/>
+      </w:pPr>
+    </w:lvl>
+    <w:lvl w:ilvl="8" w:tplc="0409001B" w:tentative="1">
+      <w:start w:val="1"/>
+      <w:numFmt w:val="lowerRoman"/>
+      <w:lvlText w:val="%9."/>
+      <w:lvlJc w:val="right"/>
+      <w:pPr>
+        <w:ind w:left="6480" w:hanging="180"/>
+      </w:pPr>
+    </w:lvl>
+  </w:abstractNum>
+  <w:abstractNum w:abstractNumId="3">
     <w:nsid w:val="1EA022AC"/>
     <w:multiLevelType w:val="hybridMultilevel"/>
     <w:tmpl w:val="712AB690"/>
@@ -431,8 +754,492 @@
       </w:pPr>
     </w:lvl>
   </w:abstractNum>
+  <w:abstractNum w:abstractNumId="4">
+    <w:nsid w:val="23E2504C"/>
+    <w:multiLevelType w:val="hybridMultilevel"/>
+    <w:tmpl w:val="79D8DB58"/>
+    <w:lvl w:ilvl="0" w:tplc="0409000F">
+      <w:start w:val="1"/>
+      <w:numFmt w:val="decimal"/>
+      <w:lvlText w:val="%1."/>
+      <w:lvlJc w:val="left"/>
+      <w:pPr>
+        <w:ind w:left="720" w:hanging="360"/>
+      </w:pPr>
+    </w:lvl>
+    <w:lvl w:ilvl="1" w:tplc="04090019">
+      <w:start w:val="1"/>
+      <w:numFmt w:val="lowerLetter"/>
+      <w:lvlText w:val="%2."/>
+      <w:lvlJc w:val="left"/>
+      <w:pPr>
+        <w:ind w:left="1440" w:hanging="360"/>
+      </w:pPr>
+    </w:lvl>
+    <w:lvl w:ilvl="2" w:tplc="04090001">
+      <w:start w:val="1"/>
+      <w:numFmt w:val="bullet"/>
+      <w:lvlText w:val=""/>
+      <w:lvlJc w:val="left"/>
+      <w:pPr>
+        <w:ind w:left="2160" w:hanging="180"/>
+      </w:pPr>
+      <w:rPr>
+        <w:rFonts w:ascii="Symbol" w:hAnsi="Symbol" w:hint="default"/>
+      </w:rPr>
+    </w:lvl>
+    <w:lvl w:ilvl="3" w:tplc="0409000F" w:tentative="1">
+      <w:start w:val="1"/>
+      <w:numFmt w:val="decimal"/>
+      <w:lvlText w:val="%4."/>
+      <w:lvlJc w:val="left"/>
+      <w:pPr>
+        <w:ind w:left="2880" w:hanging="360"/>
+      </w:pPr>
+    </w:lvl>
+    <w:lvl w:ilvl="4" w:tplc="04090019" w:tentative="1">
+      <w:start w:val="1"/>
+      <w:numFmt w:val="lowerLetter"/>
+      <w:lvlText w:val="%5."/>
+      <w:lvlJc w:val="left"/>
+      <w:pPr>
+        <w:ind w:left="3600" w:hanging="360"/>
+      </w:pPr>
+    </w:lvl>
+    <w:lvl w:ilvl="5" w:tplc="0409001B" w:tentative="1">
+      <w:start w:val="1"/>
+      <w:numFmt w:val="lowerRoman"/>
+      <w:lvlText w:val="%6."/>
+      <w:lvlJc w:val="right"/>
+      <w:pPr>
+        <w:ind w:left="4320" w:hanging="180"/>
+      </w:pPr>
+    </w:lvl>
+    <w:lvl w:ilvl="6" w:tplc="0409000F" w:tentative="1">
+      <w:start w:val="1"/>
+      <w:numFmt w:val="decimal"/>
+      <w:lvlText w:val="%7."/>
+      <w:lvlJc w:val="left"/>
+      <w:pPr>
+        <w:ind w:left="5040" w:hanging="360"/>
+      </w:pPr>
+    </w:lvl>
+    <w:lvl w:ilvl="7" w:tplc="04090019" w:tentative="1">
+      <w:start w:val="1"/>
+      <w:numFmt w:val="lowerLetter"/>
+      <w:lvlText w:val="%8."/>
+      <w:lvlJc w:val="left"/>
+      <w:pPr>
+        <w:ind w:left="5760" w:hanging="360"/>
+      </w:pPr>
+    </w:lvl>
+    <w:lvl w:ilvl="8" w:tplc="0409001B" w:tentative="1">
+      <w:start w:val="1"/>
+      <w:numFmt w:val="lowerRoman"/>
+      <w:lvlText w:val="%9."/>
+      <w:lvlJc w:val="right"/>
+      <w:pPr>
+        <w:ind w:left="6480" w:hanging="180"/>
+      </w:pPr>
+    </w:lvl>
+  </w:abstractNum>
+  <w:abstractNum w:abstractNumId="5">
+    <w:nsid w:val="2C550721"/>
+    <w:multiLevelType w:val="hybridMultilevel"/>
+    <w:tmpl w:val="1DB4E86A"/>
+    <w:lvl w:ilvl="0" w:tplc="04090001">
+      <w:start w:val="1"/>
+      <w:numFmt w:val="bullet"/>
+      <w:lvlText w:val=""/>
+      <w:lvlJc w:val="left"/>
+      <w:pPr>
+        <w:ind w:left="1440" w:hanging="360"/>
+      </w:pPr>
+      <w:rPr>
+        <w:rFonts w:ascii="Symbol" w:hAnsi="Symbol" w:hint="default"/>
+      </w:rPr>
+    </w:lvl>
+    <w:lvl w:ilvl="1" w:tplc="04090003" w:tentative="1">
+      <w:start w:val="1"/>
+      <w:numFmt w:val="bullet"/>
+      <w:lvlText w:val="o"/>
+      <w:lvlJc w:val="left"/>
+      <w:pPr>
+        <w:ind w:left="2160" w:hanging="360"/>
+      </w:pPr>
+      <w:rPr>
+        <w:rFonts w:ascii="Courier New" w:hAnsi="Courier New" w:cs="Courier New" w:hint="default"/>
+      </w:rPr>
+    </w:lvl>
+    <w:lvl w:ilvl="2" w:tplc="04090005" w:tentative="1">
+      <w:start w:val="1"/>
+      <w:numFmt w:val="bullet"/>
+      <w:lvlText w:val=""/>
+      <w:lvlJc w:val="left"/>
+      <w:pPr>
+        <w:ind w:left="2880" w:hanging="360"/>
+      </w:pPr>
+      <w:rPr>
+        <w:rFonts w:ascii="Wingdings" w:hAnsi="Wingdings" w:hint="default"/>
+      </w:rPr>
+    </w:lvl>
+    <w:lvl w:ilvl="3" w:tplc="04090001" w:tentative="1">
+      <w:start w:val="1"/>
+      <w:numFmt w:val="bullet"/>
+      <w:lvlText w:val=""/>
+      <w:lvlJc w:val="left"/>
+      <w:pPr>
+        <w:ind w:left="3600" w:hanging="360"/>
+      </w:pPr>
+      <w:rPr>
+        <w:rFonts w:ascii="Symbol" w:hAnsi="Symbol" w:hint="default"/>
+      </w:rPr>
+    </w:lvl>
+    <w:lvl w:ilvl="4" w:tplc="04090003" w:tentative="1">
+      <w:start w:val="1"/>
+      <w:numFmt w:val="bullet"/>
+      <w:lvlText w:val="o"/>
+      <w:lvlJc w:val="left"/>
+      <w:pPr>
+        <w:ind w:left="4320" w:hanging="360"/>
+      </w:pPr>
+      <w:rPr>
+        <w:rFonts w:ascii="Courier New" w:hAnsi="Courier New" w:cs="Courier New" w:hint="default"/>
+      </w:rPr>
+    </w:lvl>
+    <w:lvl w:ilvl="5" w:tplc="04090005" w:tentative="1">
+      <w:start w:val="1"/>
+      <w:numFmt w:val="bullet"/>
+      <w:lvlText w:val=""/>
+      <w:lvlJc w:val="left"/>
+      <w:pPr>
+        <w:ind w:left="5040" w:hanging="360"/>
+      </w:pPr>
+      <w:rPr>
+        <w:rFonts w:ascii="Wingdings" w:hAnsi="Wingdings" w:hint="default"/>
+      </w:rPr>
+    </w:lvl>
+    <w:lvl w:ilvl="6" w:tplc="04090001" w:tentative="1">
+      <w:start w:val="1"/>
+      <w:numFmt w:val="bullet"/>
+      <w:lvlText w:val=""/>
+      <w:lvlJc w:val="left"/>
+      <w:pPr>
+        <w:ind w:left="5760" w:hanging="360"/>
+      </w:pPr>
+      <w:rPr>
+        <w:rFonts w:ascii="Symbol" w:hAnsi="Symbol" w:hint="default"/>
+      </w:rPr>
+    </w:lvl>
+    <w:lvl w:ilvl="7" w:tplc="04090003" w:tentative="1">
+      <w:start w:val="1"/>
+      <w:numFmt w:val="bullet"/>
+      <w:lvlText w:val="o"/>
+      <w:lvlJc w:val="left"/>
+      <w:pPr>
+        <w:ind w:left="6480" w:hanging="360"/>
+      </w:pPr>
+      <w:rPr>
+        <w:rFonts w:ascii="Courier New" w:hAnsi="Courier New" w:cs="Courier New" w:hint="default"/>
+      </w:rPr>
+    </w:lvl>
+    <w:lvl w:ilvl="8" w:tplc="04090005" w:tentative="1">
+      <w:start w:val="1"/>
+      <w:numFmt w:val="bullet"/>
+      <w:lvlText w:val=""/>
+      <w:lvlJc w:val="left"/>
+      <w:pPr>
+        <w:ind w:left="7200" w:hanging="360"/>
+      </w:pPr>
+      <w:rPr>
+        <w:rFonts w:ascii="Wingdings" w:hAnsi="Wingdings" w:hint="default"/>
+      </w:rPr>
+    </w:lvl>
+  </w:abstractNum>
+  <w:abstractNum w:abstractNumId="6">
+    <w:nsid w:val="3D064202"/>
+    <w:multiLevelType w:val="hybridMultilevel"/>
+    <w:tmpl w:val="352A12CE"/>
+    <w:lvl w:ilvl="0" w:tplc="0409000F">
+      <w:start w:val="1"/>
+      <w:numFmt w:val="decimal"/>
+      <w:lvlText w:val="%1."/>
+      <w:lvlJc w:val="left"/>
+      <w:pPr>
+        <w:ind w:left="720" w:hanging="360"/>
+      </w:pPr>
+    </w:lvl>
+    <w:lvl w:ilvl="1" w:tplc="0409001B">
+      <w:start w:val="1"/>
+      <w:numFmt w:val="lowerRoman"/>
+      <w:lvlText w:val="%2."/>
+      <w:lvlJc w:val="right"/>
+      <w:pPr>
+        <w:ind w:left="1440" w:hanging="360"/>
+      </w:pPr>
+    </w:lvl>
+    <w:lvl w:ilvl="2" w:tplc="0409001B">
+      <w:start w:val="1"/>
+      <w:numFmt w:val="lowerRoman"/>
+      <w:lvlText w:val="%3."/>
+      <w:lvlJc w:val="right"/>
+      <w:pPr>
+        <w:ind w:left="2160" w:hanging="180"/>
+      </w:pPr>
+    </w:lvl>
+    <w:lvl w:ilvl="3" w:tplc="0409000F" w:tentative="1">
+      <w:start w:val="1"/>
+      <w:numFmt w:val="decimal"/>
+      <w:lvlText w:val="%4."/>
+      <w:lvlJc w:val="left"/>
+      <w:pPr>
+        <w:ind w:left="2880" w:hanging="360"/>
+      </w:pPr>
+    </w:lvl>
+    <w:lvl w:ilvl="4" w:tplc="04090019" w:tentative="1">
+      <w:start w:val="1"/>
+      <w:numFmt w:val="lowerLetter"/>
+      <w:lvlText w:val="%5."/>
+      <w:lvlJc w:val="left"/>
+      <w:pPr>
+        <w:ind w:left="3600" w:hanging="360"/>
+      </w:pPr>
+    </w:lvl>
+    <w:lvl w:ilvl="5" w:tplc="0409001B" w:tentative="1">
+      <w:start w:val="1"/>
+      <w:numFmt w:val="lowerRoman"/>
+      <w:lvlText w:val="%6."/>
+      <w:lvlJc w:val="right"/>
+      <w:pPr>
+        <w:ind w:left="4320" w:hanging="180"/>
+      </w:pPr>
+    </w:lvl>
+    <w:lvl w:ilvl="6" w:tplc="0409000F" w:tentative="1">
+      <w:start w:val="1"/>
+      <w:numFmt w:val="decimal"/>
+      <w:lvlText w:val="%7."/>
+      <w:lvlJc w:val="left"/>
+      <w:pPr>
+        <w:ind w:left="5040" w:hanging="360"/>
+      </w:pPr>
+    </w:lvl>
+    <w:lvl w:ilvl="7" w:tplc="04090019" w:tentative="1">
+      <w:start w:val="1"/>
+      <w:numFmt w:val="lowerLetter"/>
+      <w:lvlText w:val="%8."/>
+      <w:lvlJc w:val="left"/>
+      <w:pPr>
+        <w:ind w:left="5760" w:hanging="360"/>
+      </w:pPr>
+    </w:lvl>
+    <w:lvl w:ilvl="8" w:tplc="0409001B" w:tentative="1">
+      <w:start w:val="1"/>
+      <w:numFmt w:val="lowerRoman"/>
+      <w:lvlText w:val="%9."/>
+      <w:lvlJc w:val="right"/>
+      <w:pPr>
+        <w:ind w:left="6480" w:hanging="180"/>
+      </w:pPr>
+    </w:lvl>
+  </w:abstractNum>
+  <w:abstractNum w:abstractNumId="7">
+    <w:nsid w:val="60B26AF6"/>
+    <w:multiLevelType w:val="hybridMultilevel"/>
+    <w:tmpl w:val="5232DE68"/>
+    <w:lvl w:ilvl="0" w:tplc="0409000F">
+      <w:start w:val="1"/>
+      <w:numFmt w:val="decimal"/>
+      <w:lvlText w:val="%1."/>
+      <w:lvlJc w:val="left"/>
+      <w:pPr>
+        <w:ind w:left="720" w:hanging="360"/>
+      </w:pPr>
+    </w:lvl>
+    <w:lvl w:ilvl="1" w:tplc="04090011">
+      <w:start w:val="1"/>
+      <w:numFmt w:val="decimal"/>
+      <w:lvlText w:val="%2)"/>
+      <w:lvlJc w:val="left"/>
+      <w:pPr>
+        <w:ind w:left="1440" w:hanging="360"/>
+      </w:pPr>
+    </w:lvl>
+    <w:lvl w:ilvl="2" w:tplc="0409001B">
+      <w:start w:val="1"/>
+      <w:numFmt w:val="lowerRoman"/>
+      <w:lvlText w:val="%3."/>
+      <w:lvlJc w:val="right"/>
+      <w:pPr>
+        <w:ind w:left="2160" w:hanging="180"/>
+      </w:pPr>
+    </w:lvl>
+    <w:lvl w:ilvl="3" w:tplc="0409000F" w:tentative="1">
+      <w:start w:val="1"/>
+      <w:numFmt w:val="decimal"/>
+      <w:lvlText w:val="%4."/>
+      <w:lvlJc w:val="left"/>
+      <w:pPr>
+        <w:ind w:left="2880" w:hanging="360"/>
+      </w:pPr>
+    </w:lvl>
+    <w:lvl w:ilvl="4" w:tplc="04090019" w:tentative="1">
+      <w:start w:val="1"/>
+      <w:numFmt w:val="lowerLetter"/>
+      <w:lvlText w:val="%5."/>
+      <w:lvlJc w:val="left"/>
+      <w:pPr>
+        <w:ind w:left="3600" w:hanging="360"/>
+      </w:pPr>
+    </w:lvl>
+    <w:lvl w:ilvl="5" w:tplc="0409001B" w:tentative="1">
+      <w:start w:val="1"/>
+      <w:numFmt w:val="lowerRoman"/>
+      <w:lvlText w:val="%6."/>
+      <w:lvlJc w:val="right"/>
+      <w:pPr>
+        <w:ind w:left="4320" w:hanging="180"/>
+      </w:pPr>
+    </w:lvl>
+    <w:lvl w:ilvl="6" w:tplc="0409000F" w:tentative="1">
+      <w:start w:val="1"/>
+      <w:numFmt w:val="decimal"/>
+      <w:lvlText w:val="%7."/>
+      <w:lvlJc w:val="left"/>
+      <w:pPr>
+        <w:ind w:left="5040" w:hanging="360"/>
+      </w:pPr>
+    </w:lvl>
+    <w:lvl w:ilvl="7" w:tplc="04090019" w:tentative="1">
+      <w:start w:val="1"/>
+      <w:numFmt w:val="lowerLetter"/>
+      <w:lvlText w:val="%8."/>
+      <w:lvlJc w:val="left"/>
+      <w:pPr>
+        <w:ind w:left="5760" w:hanging="360"/>
+      </w:pPr>
+    </w:lvl>
+    <w:lvl w:ilvl="8" w:tplc="0409001B" w:tentative="1">
+      <w:start w:val="1"/>
+      <w:numFmt w:val="lowerRoman"/>
+      <w:lvlText w:val="%9."/>
+      <w:lvlJc w:val="right"/>
+      <w:pPr>
+        <w:ind w:left="6480" w:hanging="180"/>
+      </w:pPr>
+    </w:lvl>
+  </w:abstractNum>
+  <w:abstractNum w:abstractNumId="8">
+    <w:nsid w:val="727717E4"/>
+    <w:multiLevelType w:val="hybridMultilevel"/>
+    <w:tmpl w:val="6DA24DCC"/>
+    <w:lvl w:ilvl="0" w:tplc="0409000F">
+      <w:start w:val="1"/>
+      <w:numFmt w:val="decimal"/>
+      <w:lvlText w:val="%1."/>
+      <w:lvlJc w:val="left"/>
+      <w:pPr>
+        <w:ind w:left="720" w:hanging="360"/>
+      </w:pPr>
+    </w:lvl>
+    <w:lvl w:ilvl="1" w:tplc="0409001B">
+      <w:start w:val="1"/>
+      <w:numFmt w:val="lowerRoman"/>
+      <w:lvlText w:val="%2."/>
+      <w:lvlJc w:val="right"/>
+      <w:pPr>
+        <w:ind w:left="1440" w:hanging="360"/>
+      </w:pPr>
+    </w:lvl>
+    <w:lvl w:ilvl="2" w:tplc="0409001B">
+      <w:start w:val="1"/>
+      <w:numFmt w:val="lowerRoman"/>
+      <w:lvlText w:val="%3."/>
+      <w:lvlJc w:val="right"/>
+      <w:pPr>
+        <w:ind w:left="2160" w:hanging="180"/>
+      </w:pPr>
+    </w:lvl>
+    <w:lvl w:ilvl="3" w:tplc="0409000F" w:tentative="1">
+      <w:start w:val="1"/>
+      <w:numFmt w:val="decimal"/>
+      <w:lvlText w:val="%4."/>
+      <w:lvlJc w:val="left"/>
+      <w:pPr>
+        <w:ind w:left="2880" w:hanging="360"/>
+      </w:pPr>
+    </w:lvl>
+    <w:lvl w:ilvl="4" w:tplc="04090019" w:tentative="1">
+      <w:start w:val="1"/>
+      <w:numFmt w:val="lowerLetter"/>
+      <w:lvlText w:val="%5."/>
+      <w:lvlJc w:val="left"/>
+      <w:pPr>
+        <w:ind w:left="3600" w:hanging="360"/>
+      </w:pPr>
+    </w:lvl>
+    <w:lvl w:ilvl="5" w:tplc="0409001B" w:tentative="1">
+      <w:start w:val="1"/>
+      <w:numFmt w:val="lowerRoman"/>
+      <w:lvlText w:val="%6."/>
+      <w:lvlJc w:val="right"/>
+      <w:pPr>
+        <w:ind w:left="4320" w:hanging="180"/>
+      </w:pPr>
+    </w:lvl>
+    <w:lvl w:ilvl="6" w:tplc="0409000F" w:tentative="1">
+      <w:start w:val="1"/>
+      <w:numFmt w:val="decimal"/>
+      <w:lvlText w:val="%7."/>
+      <w:lvlJc w:val="left"/>
+      <w:pPr>
+        <w:ind w:left="5040" w:hanging="360"/>
+      </w:pPr>
+    </w:lvl>
+    <w:lvl w:ilvl="7" w:tplc="04090019" w:tentative="1">
+      <w:start w:val="1"/>
+      <w:numFmt w:val="lowerLetter"/>
+      <w:lvlText w:val="%8."/>
+      <w:lvlJc w:val="left"/>
+      <w:pPr>
+        <w:ind w:left="5760" w:hanging="360"/>
+      </w:pPr>
+    </w:lvl>
+    <w:lvl w:ilvl="8" w:tplc="0409001B" w:tentative="1">
+      <w:start w:val="1"/>
+      <w:numFmt w:val="lowerRoman"/>
+      <w:lvlText w:val="%9."/>
+      <w:lvlJc w:val="right"/>
+      <w:pPr>
+        <w:ind w:left="6480" w:hanging="180"/>
+      </w:pPr>
+    </w:lvl>
+  </w:abstractNum>
   <w:num w:numId="1">
+    <w:abstractNumId w:val="3"/>
+  </w:num>
+  <w:num w:numId="2">
     <w:abstractNumId w:val="0"/>
+  </w:num>
+  <w:num w:numId="3">
+    <w:abstractNumId w:val="1"/>
+  </w:num>
+  <w:num w:numId="4">
+    <w:abstractNumId w:val="4"/>
+  </w:num>
+  <w:num w:numId="5">
+    <w:abstractNumId w:val="2"/>
+  </w:num>
+  <w:num w:numId="6">
+    <w:abstractNumId w:val="5"/>
+  </w:num>
+  <w:num w:numId="7">
+    <w:abstractNumId w:val="6"/>
+  </w:num>
+  <w:num w:numId="8">
+    <w:abstractNumId w:val="7"/>
+  </w:num>
+  <w:num w:numId="9">
+    <w:abstractNumId w:val="8"/>
   </w:num>
 </w:numbering>
 </file>

</xml_diff>